<commit_message>
Añadida documentacion y diagramas de flujo
</commit_message>
<xml_diff>
--- a/TFG- 2 Perfiles Usuarios-interesados.docx
+++ b/TFG- 2 Perfiles Usuarios-interesados.docx
@@ -106,7 +106,13 @@
         <w:t xml:space="preserve">Personal contratado </w:t>
       </w:r>
       <w:r>
-        <w:t>para la limpieza, poda, recolección (en esta fase es cuando hay más personal) y carga de la uva. Normalmente trabajadores temporales, y con horarios muy variables.</w:t>
+        <w:t>para la limpieza</w:t>
+      </w:r>
+      <w:r>
+        <w:t>(opcional)</w:t>
+      </w:r>
+      <w:r>
+        <w:t>, poda, recolección (en esta fase es cuando hay más personal) y carga de la uva. Normalmente trabajadores temporales, y con horarios muy variables.</w:t>
       </w:r>
     </w:p>
     <w:p/>

</xml_diff>